<commit_message>
Generation fonctionnelle pour 1e1s
</commit_message>
<xml_diff>
--- a/GANTT.docx
+++ b/GANTT.docx
@@ -62,6 +62,31 @@
     <w:p>
       <w:r>
         <w:t xml:space="preserve">Mercredi 12/02/2020 : </w:t>
+      </w:r>
+      <w:r>
+        <w:t xml:space="preserve">Fin des classes JS (sauf WTEG). </w:t>
+      </w:r>
+      <w:proofErr w:type="spellStart"/>
+      <w:r>
+        <w:t>Serialization</w:t>
+      </w:r>
+      <w:proofErr w:type="spellEnd"/>
+      <w:r>
+        <w:t xml:space="preserve"> JSON, blocs et liaisons, liaisons dans l’interface </w:t>
+      </w:r>
+      <w:proofErr w:type="spellStart"/>
+      <w:r>
+        <w:t>c#</w:t>
+      </w:r>
+      <w:proofErr w:type="spellEnd"/>
+      <w:r>
+        <w:t xml:space="preserve"> et correction de bugs liée au liaisons.</w:t>
+      </w:r>
+    </w:p>
+    <w:p/>
+    <w:p>
+      <w:r>
+        <w:t xml:space="preserve">Mercredi 19/02/2020 : </w:t>
       </w:r>
       <w:bookmarkStart w:id="0" w:name="_GoBack"/>
       <w:bookmarkEnd w:id="0"/>

</xml_diff>